<commit_message>
change contact person for the Quappen to Jenny
</commit_message>
<xml_diff>
--- a/_documents/Quappen_Anmeldeformular_Word.docx
+++ b/_documents/Quappen_Anmeldeformular_Word.docx
@@ -1,6 +1,6 @@
 
 <file path=word/document.xml><?xml version="1.0" encoding="utf-8"?>
-<w:document xmlns:wpc="http://schemas.microsoft.com/office/word/2010/wordprocessingCanvas" xmlns:mc="http://schemas.openxmlformats.org/markup-compatibility/2006" xmlns:o="urn:schemas-microsoft-com:office:office" xmlns:r="http://schemas.openxmlformats.org/officeDocument/2006/relationships" xmlns:m="http://schemas.openxmlformats.org/officeDocument/2006/math" xmlns:v="urn:schemas-microsoft-com:vml" xmlns:wp14="http://schemas.microsoft.com/office/word/2010/wordprocessingDrawing" xmlns:wp="http://schemas.openxmlformats.org/drawingml/2006/wordprocessingDrawing" xmlns:w10="urn:schemas-microsoft-com:office:word" xmlns:w="http://schemas.openxmlformats.org/wordprocessingml/2006/main" xmlns:w14="http://schemas.microsoft.com/office/word/2010/wordml" xmlns:wpg="http://schemas.microsoft.com/office/word/2010/wordprocessingGroup" xmlns:wpi="http://schemas.microsoft.com/office/word/2010/wordprocessingInk" xmlns:wne="http://schemas.microsoft.com/office/word/2006/wordml" xmlns:wps="http://schemas.microsoft.com/office/word/2010/wordprocessingShape" mc:Ignorable="w14 wp14">
+<w:document xmlns:wpc="http://schemas.microsoft.com/office/word/2010/wordprocessingCanvas" xmlns:mo="http://schemas.microsoft.com/office/mac/office/2008/main" xmlns:mc="http://schemas.openxmlformats.org/markup-compatibility/2006" xmlns:mv="urn:schemas-microsoft-com:mac:vml" xmlns:o="urn:schemas-microsoft-com:office:office" xmlns:r="http://schemas.openxmlformats.org/officeDocument/2006/relationships" xmlns:m="http://schemas.openxmlformats.org/officeDocument/2006/math" xmlns:v="urn:schemas-microsoft-com:vml" xmlns:wp14="http://schemas.microsoft.com/office/word/2010/wordprocessingDrawing" xmlns:wp="http://schemas.openxmlformats.org/drawingml/2006/wordprocessingDrawing" xmlns:w10="urn:schemas-microsoft-com:office:word" xmlns:w="http://schemas.openxmlformats.org/wordprocessingml/2006/main" xmlns:w14="http://schemas.microsoft.com/office/word/2010/wordml" xmlns:wpg="http://schemas.microsoft.com/office/word/2010/wordprocessingGroup" xmlns:wpi="http://schemas.microsoft.com/office/word/2010/wordprocessingInk" xmlns:wne="http://schemas.microsoft.com/office/word/2006/wordml" xmlns:wps="http://schemas.microsoft.com/office/word/2010/wordprocessingShape" mc:Ignorable="w14 wp14 mv">
   <w:body>
     <w:p>
       <w:pPr>
@@ -12,6 +12,8 @@
           <w:szCs w:val="40"/>
         </w:rPr>
       </w:pPr>
+      <w:bookmarkStart w:id="0" w:name="_GoBack"/>
+      <w:bookmarkEnd w:id="0"/>
       <w:r>
         <w:rPr>
           <w:rFonts w:ascii="Comic Sans MS" w:hAnsi="Comic Sans MS"/>
@@ -76,7 +78,7 @@
           <w:lang w:eastAsia="de-DE"/>
         </w:rPr>
         <w:drawing>
-          <wp:inline distT="0" distB="0" distL="0" distR="0">
+          <wp:inline distT="0" distB="0" distL="0" distR="0" wp14:anchorId="17C7EBC2" wp14:editId="6BAC33DC">
             <wp:extent cx="1866900" cy="866775"/>
             <wp:effectExtent l="19050" t="0" r="0" b="0"/>
             <wp:docPr id="4" name="Bild 4" descr="lOGO5"/>
@@ -441,8 +443,6 @@
         </w:rPr>
         <w:t>IBAN: DE43 7007 0024 0022 9179 00</w:t>
       </w:r>
-      <w:bookmarkStart w:id="0" w:name="_GoBack"/>
-      <w:bookmarkEnd w:id="0"/>
     </w:p>
     <w:p>
       <w:pPr>
@@ -544,7 +544,7 @@
           <w:noProof/>
           <w:lang w:eastAsia="de-DE"/>
         </w:rPr>
-        <w:pict>
+        <w:pict w14:anchorId="484E7C94">
           <v:rect id="_x0000_s1026" style="position:absolute;margin-left:4.15pt;margin-top:.8pt;width:15.75pt;height:16.5pt;z-index:251658240"/>
         </w:pict>
       </w:r>
@@ -625,12 +625,7 @@
       </w:r>
     </w:p>
     <w:sectPr>
-      <w:headerReference w:type="even" r:id="rId8"/>
-      <w:headerReference w:type="default" r:id="rId9"/>
-      <w:footerReference w:type="even" r:id="rId10"/>
-      <w:footerReference w:type="default" r:id="rId11"/>
-      <w:headerReference w:type="first" r:id="rId12"/>
-      <w:footerReference w:type="first" r:id="rId13"/>
+      <w:footerReference w:type="default" r:id="rId8"/>
       <w:pgSz w:w="11906" w:h="16838"/>
       <w:pgMar w:top="851" w:right="1418" w:bottom="1134" w:left="1418" w:header="709" w:footer="709" w:gutter="0"/>
       <w:cols w:space="708"/>
@@ -641,7 +636,7 @@
 </file>
 
 <file path=word/endnotes.xml><?xml version="1.0" encoding="utf-8"?>
-<w:endnotes xmlns:wpc="http://schemas.microsoft.com/office/word/2010/wordprocessingCanvas" xmlns:mc="http://schemas.openxmlformats.org/markup-compatibility/2006" xmlns:o="urn:schemas-microsoft-com:office:office" xmlns:r="http://schemas.openxmlformats.org/officeDocument/2006/relationships" xmlns:m="http://schemas.openxmlformats.org/officeDocument/2006/math" xmlns:v="urn:schemas-microsoft-com:vml" xmlns:wp14="http://schemas.microsoft.com/office/word/2010/wordprocessingDrawing" xmlns:wp="http://schemas.openxmlformats.org/drawingml/2006/wordprocessingDrawing" xmlns:w10="urn:schemas-microsoft-com:office:word" xmlns:w="http://schemas.openxmlformats.org/wordprocessingml/2006/main" xmlns:w14="http://schemas.microsoft.com/office/word/2010/wordml" xmlns:wpg="http://schemas.microsoft.com/office/word/2010/wordprocessingGroup" xmlns:wpi="http://schemas.microsoft.com/office/word/2010/wordprocessingInk" xmlns:wne="http://schemas.microsoft.com/office/word/2006/wordml" xmlns:wps="http://schemas.microsoft.com/office/word/2010/wordprocessingShape" mc:Ignorable="w14 wp14">
+<w:endnotes xmlns:wpc="http://schemas.microsoft.com/office/word/2010/wordprocessingCanvas" xmlns:mo="http://schemas.microsoft.com/office/mac/office/2008/main" xmlns:mc="http://schemas.openxmlformats.org/markup-compatibility/2006" xmlns:mv="urn:schemas-microsoft-com:mac:vml" xmlns:o="urn:schemas-microsoft-com:office:office" xmlns:r="http://schemas.openxmlformats.org/officeDocument/2006/relationships" xmlns:m="http://schemas.openxmlformats.org/officeDocument/2006/math" xmlns:v="urn:schemas-microsoft-com:vml" xmlns:wp14="http://schemas.microsoft.com/office/word/2010/wordprocessingDrawing" xmlns:wp="http://schemas.openxmlformats.org/drawingml/2006/wordprocessingDrawing" xmlns:w10="urn:schemas-microsoft-com:office:word" xmlns:w="http://schemas.openxmlformats.org/wordprocessingml/2006/main" xmlns:w14="http://schemas.microsoft.com/office/word/2010/wordml" xmlns:wpg="http://schemas.microsoft.com/office/word/2010/wordprocessingGroup" xmlns:wpi="http://schemas.microsoft.com/office/word/2010/wordprocessingInk" xmlns:wne="http://schemas.microsoft.com/office/word/2006/wordml" xmlns:wps="http://schemas.microsoft.com/office/word/2010/wordprocessingShape" mc:Ignorable="w14 wp14 mv">
   <w:endnote w:type="separator" w:id="-1">
     <w:p>
       <w:pPr>
@@ -666,17 +661,7 @@
 </file>
 
 <file path=word/footer1.xml><?xml version="1.0" encoding="utf-8"?>
-<w:ftr xmlns:wpc="http://schemas.microsoft.com/office/word/2010/wordprocessingCanvas" xmlns:mc="http://schemas.openxmlformats.org/markup-compatibility/2006" xmlns:o="urn:schemas-microsoft-com:office:office" xmlns:r="http://schemas.openxmlformats.org/officeDocument/2006/relationships" xmlns:m="http://schemas.openxmlformats.org/officeDocument/2006/math" xmlns:v="urn:schemas-microsoft-com:vml" xmlns:wp14="http://schemas.microsoft.com/office/word/2010/wordprocessingDrawing" xmlns:wp="http://schemas.openxmlformats.org/drawingml/2006/wordprocessingDrawing" xmlns:w10="urn:schemas-microsoft-com:office:word" xmlns:w="http://schemas.openxmlformats.org/wordprocessingml/2006/main" xmlns:w14="http://schemas.microsoft.com/office/word/2010/wordml" xmlns:wpg="http://schemas.microsoft.com/office/word/2010/wordprocessingGroup" xmlns:wpi="http://schemas.microsoft.com/office/word/2010/wordprocessingInk" xmlns:wne="http://schemas.microsoft.com/office/word/2006/wordml" xmlns:wps="http://schemas.microsoft.com/office/word/2010/wordprocessingShape" mc:Ignorable="w14 wp14">
-  <w:p>
-    <w:pPr>
-      <w:pStyle w:val="Fuzeile"/>
-    </w:pPr>
-  </w:p>
-</w:ftr>
-</file>
-
-<file path=word/footer2.xml><?xml version="1.0" encoding="utf-8"?>
-<w:ftr xmlns:wpc="http://schemas.microsoft.com/office/word/2010/wordprocessingCanvas" xmlns:mc="http://schemas.openxmlformats.org/markup-compatibility/2006" xmlns:o="urn:schemas-microsoft-com:office:office" xmlns:r="http://schemas.openxmlformats.org/officeDocument/2006/relationships" xmlns:m="http://schemas.openxmlformats.org/officeDocument/2006/math" xmlns:v="urn:schemas-microsoft-com:vml" xmlns:wp14="http://schemas.microsoft.com/office/word/2010/wordprocessingDrawing" xmlns:wp="http://schemas.openxmlformats.org/drawingml/2006/wordprocessingDrawing" xmlns:w10="urn:schemas-microsoft-com:office:word" xmlns:w="http://schemas.openxmlformats.org/wordprocessingml/2006/main" xmlns:w14="http://schemas.microsoft.com/office/word/2010/wordml" xmlns:wpg="http://schemas.microsoft.com/office/word/2010/wordprocessingGroup" xmlns:wpi="http://schemas.microsoft.com/office/word/2010/wordprocessingInk" xmlns:wne="http://schemas.microsoft.com/office/word/2006/wordml" xmlns:wps="http://schemas.microsoft.com/office/word/2010/wordprocessingShape" mc:Ignorable="w14 wp14">
+<w:ftr xmlns:wpc="http://schemas.microsoft.com/office/word/2010/wordprocessingCanvas" xmlns:mo="http://schemas.microsoft.com/office/mac/office/2008/main" xmlns:mc="http://schemas.openxmlformats.org/markup-compatibility/2006" xmlns:mv="urn:schemas-microsoft-com:mac:vml" xmlns:o="urn:schemas-microsoft-com:office:office" xmlns:r="http://schemas.openxmlformats.org/officeDocument/2006/relationships" xmlns:m="http://schemas.openxmlformats.org/officeDocument/2006/math" xmlns:v="urn:schemas-microsoft-com:vml" xmlns:wp14="http://schemas.microsoft.com/office/word/2010/wordprocessingDrawing" xmlns:wp="http://schemas.openxmlformats.org/drawingml/2006/wordprocessingDrawing" xmlns:w10="urn:schemas-microsoft-com:office:word" xmlns:w="http://schemas.openxmlformats.org/wordprocessingml/2006/main" xmlns:w14="http://schemas.microsoft.com/office/word/2010/wordml" xmlns:wpg="http://schemas.microsoft.com/office/word/2010/wordprocessingGroup" xmlns:wpi="http://schemas.microsoft.com/office/word/2010/wordprocessingInk" xmlns:wne="http://schemas.microsoft.com/office/word/2006/wordml" xmlns:wps="http://schemas.microsoft.com/office/word/2010/wordprocessingShape" mc:Ignorable="w14 wp14">
   <w:p>
     <w:pPr>
       <w:pStyle w:val="Fuzeile"/>
@@ -714,15 +699,26 @@
       <w:pStyle w:val="Fuzeile"/>
     </w:pPr>
     <w:r>
-      <w:t xml:space="preserve">Verantwortlich: Christine </w:t>
+      <w:t xml:space="preserve">Verantwortlich: </w:t>
     </w:r>
     <w:proofErr w:type="spellStart"/>
     <w:r>
-      <w:t>Eibel</w:t>
+      <w:t>Evgeniya</w:t>
     </w:r>
     <w:proofErr w:type="spellEnd"/>
     <w:r>
-      <w:t>, Tel.: 0176-22517199</w:t>
+      <w:t xml:space="preserve"> </w:t>
+    </w:r>
+    <w:proofErr w:type="spellStart"/>
+    <w:r>
+      <w:t>Zingher</w:t>
+    </w:r>
+    <w:proofErr w:type="spellEnd"/>
+    <w:r>
+      <w:t xml:space="preserve">, Tel.: </w:t>
+    </w:r>
+    <w:r>
+      <w:t>0163-25 16 217</w:t>
     </w:r>
   </w:p>
   <w:p>
@@ -746,18 +742,8 @@
 </w:ftr>
 </file>
 
-<file path=word/footer3.xml><?xml version="1.0" encoding="utf-8"?>
-<w:ftr xmlns:wpc="http://schemas.microsoft.com/office/word/2010/wordprocessingCanvas" xmlns:mc="http://schemas.openxmlformats.org/markup-compatibility/2006" xmlns:o="urn:schemas-microsoft-com:office:office" xmlns:r="http://schemas.openxmlformats.org/officeDocument/2006/relationships" xmlns:m="http://schemas.openxmlformats.org/officeDocument/2006/math" xmlns:v="urn:schemas-microsoft-com:vml" xmlns:wp14="http://schemas.microsoft.com/office/word/2010/wordprocessingDrawing" xmlns:wp="http://schemas.openxmlformats.org/drawingml/2006/wordprocessingDrawing" xmlns:w10="urn:schemas-microsoft-com:office:word" xmlns:w="http://schemas.openxmlformats.org/wordprocessingml/2006/main" xmlns:w14="http://schemas.microsoft.com/office/word/2010/wordml" xmlns:wpg="http://schemas.microsoft.com/office/word/2010/wordprocessingGroup" xmlns:wpi="http://schemas.microsoft.com/office/word/2010/wordprocessingInk" xmlns:wne="http://schemas.microsoft.com/office/word/2006/wordml" xmlns:wps="http://schemas.microsoft.com/office/word/2010/wordprocessingShape" mc:Ignorable="w14 wp14">
-  <w:p>
-    <w:pPr>
-      <w:pStyle w:val="Fuzeile"/>
-    </w:pPr>
-  </w:p>
-</w:ftr>
-</file>
-
 <file path=word/footnotes.xml><?xml version="1.0" encoding="utf-8"?>
-<w:footnotes xmlns:wpc="http://schemas.microsoft.com/office/word/2010/wordprocessingCanvas" xmlns:mc="http://schemas.openxmlformats.org/markup-compatibility/2006" xmlns:o="urn:schemas-microsoft-com:office:office" xmlns:r="http://schemas.openxmlformats.org/officeDocument/2006/relationships" xmlns:m="http://schemas.openxmlformats.org/officeDocument/2006/math" xmlns:v="urn:schemas-microsoft-com:vml" xmlns:wp14="http://schemas.microsoft.com/office/word/2010/wordprocessingDrawing" xmlns:wp="http://schemas.openxmlformats.org/drawingml/2006/wordprocessingDrawing" xmlns:w10="urn:schemas-microsoft-com:office:word" xmlns:w="http://schemas.openxmlformats.org/wordprocessingml/2006/main" xmlns:w14="http://schemas.microsoft.com/office/word/2010/wordml" xmlns:wpg="http://schemas.microsoft.com/office/word/2010/wordprocessingGroup" xmlns:wpi="http://schemas.microsoft.com/office/word/2010/wordprocessingInk" xmlns:wne="http://schemas.microsoft.com/office/word/2006/wordml" xmlns:wps="http://schemas.microsoft.com/office/word/2010/wordprocessingShape" mc:Ignorable="w14 wp14">
+<w:footnotes xmlns:wpc="http://schemas.microsoft.com/office/word/2010/wordprocessingCanvas" xmlns:mo="http://schemas.microsoft.com/office/mac/office/2008/main" xmlns:mc="http://schemas.openxmlformats.org/markup-compatibility/2006" xmlns:mv="urn:schemas-microsoft-com:mac:vml" xmlns:o="urn:schemas-microsoft-com:office:office" xmlns:r="http://schemas.openxmlformats.org/officeDocument/2006/relationships" xmlns:m="http://schemas.openxmlformats.org/officeDocument/2006/math" xmlns:v="urn:schemas-microsoft-com:vml" xmlns:wp14="http://schemas.microsoft.com/office/word/2010/wordprocessingDrawing" xmlns:wp="http://schemas.openxmlformats.org/drawingml/2006/wordprocessingDrawing" xmlns:w10="urn:schemas-microsoft-com:office:word" xmlns:w="http://schemas.openxmlformats.org/wordprocessingml/2006/main" xmlns:w14="http://schemas.microsoft.com/office/word/2010/wordml" xmlns:wpg="http://schemas.microsoft.com/office/word/2010/wordprocessingGroup" xmlns:wpi="http://schemas.microsoft.com/office/word/2010/wordprocessingInk" xmlns:wne="http://schemas.microsoft.com/office/word/2006/wordml" xmlns:wps="http://schemas.microsoft.com/office/word/2010/wordprocessingShape" mc:Ignorable="w14 wp14 mv">
   <w:footnote w:type="separator" w:id="-1">
     <w:p>
       <w:pPr>
@@ -779,36 +765,6 @@
     </w:p>
   </w:footnote>
 </w:footnotes>
-</file>
-
-<file path=word/header1.xml><?xml version="1.0" encoding="utf-8"?>
-<w:hdr xmlns:wpc="http://schemas.microsoft.com/office/word/2010/wordprocessingCanvas" xmlns:mc="http://schemas.openxmlformats.org/markup-compatibility/2006" xmlns:o="urn:schemas-microsoft-com:office:office" xmlns:r="http://schemas.openxmlformats.org/officeDocument/2006/relationships" xmlns:m="http://schemas.openxmlformats.org/officeDocument/2006/math" xmlns:v="urn:schemas-microsoft-com:vml" xmlns:wp14="http://schemas.microsoft.com/office/word/2010/wordprocessingDrawing" xmlns:wp="http://schemas.openxmlformats.org/drawingml/2006/wordprocessingDrawing" xmlns:w10="urn:schemas-microsoft-com:office:word" xmlns:w="http://schemas.openxmlformats.org/wordprocessingml/2006/main" xmlns:w14="http://schemas.microsoft.com/office/word/2010/wordml" xmlns:wpg="http://schemas.microsoft.com/office/word/2010/wordprocessingGroup" xmlns:wpi="http://schemas.microsoft.com/office/word/2010/wordprocessingInk" xmlns:wne="http://schemas.microsoft.com/office/word/2006/wordml" xmlns:wps="http://schemas.microsoft.com/office/word/2010/wordprocessingShape" mc:Ignorable="w14 wp14">
-  <w:p>
-    <w:pPr>
-      <w:pStyle w:val="Kopfzeile"/>
-    </w:pPr>
-  </w:p>
-</w:hdr>
-</file>
-
-<file path=word/header2.xml><?xml version="1.0" encoding="utf-8"?>
-<w:hdr xmlns:wpc="http://schemas.microsoft.com/office/word/2010/wordprocessingCanvas" xmlns:mc="http://schemas.openxmlformats.org/markup-compatibility/2006" xmlns:o="urn:schemas-microsoft-com:office:office" xmlns:r="http://schemas.openxmlformats.org/officeDocument/2006/relationships" xmlns:m="http://schemas.openxmlformats.org/officeDocument/2006/math" xmlns:v="urn:schemas-microsoft-com:vml" xmlns:wp14="http://schemas.microsoft.com/office/word/2010/wordprocessingDrawing" xmlns:wp="http://schemas.openxmlformats.org/drawingml/2006/wordprocessingDrawing" xmlns:w10="urn:schemas-microsoft-com:office:word" xmlns:w="http://schemas.openxmlformats.org/wordprocessingml/2006/main" xmlns:w14="http://schemas.microsoft.com/office/word/2010/wordml" xmlns:wpg="http://schemas.microsoft.com/office/word/2010/wordprocessingGroup" xmlns:wpi="http://schemas.microsoft.com/office/word/2010/wordprocessingInk" xmlns:wne="http://schemas.microsoft.com/office/word/2006/wordml" xmlns:wps="http://schemas.microsoft.com/office/word/2010/wordprocessingShape" mc:Ignorable="w14 wp14">
-  <w:p>
-    <w:pPr>
-      <w:pStyle w:val="Kopfzeile"/>
-    </w:pPr>
-  </w:p>
-</w:hdr>
-</file>
-
-<file path=word/header3.xml><?xml version="1.0" encoding="utf-8"?>
-<w:hdr xmlns:wpc="http://schemas.microsoft.com/office/word/2010/wordprocessingCanvas" xmlns:mc="http://schemas.openxmlformats.org/markup-compatibility/2006" xmlns:o="urn:schemas-microsoft-com:office:office" xmlns:r="http://schemas.openxmlformats.org/officeDocument/2006/relationships" xmlns:m="http://schemas.openxmlformats.org/officeDocument/2006/math" xmlns:v="urn:schemas-microsoft-com:vml" xmlns:wp14="http://schemas.microsoft.com/office/word/2010/wordprocessingDrawing" xmlns:wp="http://schemas.openxmlformats.org/drawingml/2006/wordprocessingDrawing" xmlns:w10="urn:schemas-microsoft-com:office:word" xmlns:w="http://schemas.openxmlformats.org/wordprocessingml/2006/main" xmlns:w14="http://schemas.microsoft.com/office/word/2010/wordml" xmlns:wpg="http://schemas.microsoft.com/office/word/2010/wordprocessingGroup" xmlns:wpi="http://schemas.microsoft.com/office/word/2010/wordprocessingInk" xmlns:wne="http://schemas.microsoft.com/office/word/2006/wordml" xmlns:wps="http://schemas.microsoft.com/office/word/2010/wordprocessingShape" mc:Ignorable="w14 wp14">
-  <w:p>
-    <w:pPr>
-      <w:pStyle w:val="Kopfzeile"/>
-    </w:pPr>
-  </w:p>
-</w:hdr>
 </file>
 
 <file path=word/styles.xml><?xml version="1.0" encoding="utf-8"?>
@@ -828,7 +784,7 @@
       </w:pPr>
     </w:pPrDefault>
   </w:docDefaults>
-  <w:latentStyles w:defLockedState="0" w:defUIPriority="99" w:defSemiHidden="1" w:defUnhideWhenUsed="1" w:defQFormat="0" w:count="267">
+  <w:latentStyles w:defLockedState="0" w:defUIPriority="99" w:defSemiHidden="1" w:defUnhideWhenUsed="1" w:defQFormat="0" w:count="276">
     <w:lsdException w:name="Normal" w:semiHidden="0" w:uiPriority="0" w:unhideWhenUsed="0" w:qFormat="1"/>
     <w:lsdException w:name="heading 1" w:semiHidden="0" w:uiPriority="9" w:unhideWhenUsed="0" w:qFormat="1"/>
     <w:lsdException w:name="heading 2" w:uiPriority="9" w:qFormat="1"/>
@@ -972,10 +928,9 @@
     <w:qFormat/>
     <w:rsid w:val="00F72C03"/>
   </w:style>
-  <w:style w:type="character" w:default="1" w:styleId="Absatz-Standardschriftart">
+  <w:style w:type="character" w:default="1" w:styleId="Absatzstandardschriftart">
     <w:name w:val="Default Paragraph Font"/>
     <w:uiPriority w:val="1"/>
-    <w:semiHidden/>
     <w:unhideWhenUsed/>
   </w:style>
   <w:style w:type="table" w:default="1" w:styleId="NormaleTabelle">
@@ -1002,31 +957,7 @@
   <w:style w:type="paragraph" w:styleId="Kopfzeile">
     <w:name w:val="header"/>
     <w:basedOn w:val="Standard"/>
-    <w:link w:val="KopfzeileZchn"/>
-    <w:uiPriority w:val="99"/>
-    <w:semiHidden/>
-    <w:unhideWhenUsed/>
-    <w:rsid w:val="004619F2"/>
-    <w:pPr>
-      <w:tabs>
-        <w:tab w:val="center" w:pos="4536"/>
-        <w:tab w:val="right" w:pos="9072"/>
-      </w:tabs>
-      <w:spacing w:after="0" w:line="240" w:lineRule="auto"/>
-    </w:pPr>
-  </w:style>
-  <w:style w:type="character" w:customStyle="1" w:styleId="KopfzeileZchn">
-    <w:name w:val="Kopfzeile Zchn"/>
-    <w:basedOn w:val="Absatz-Standardschriftart"/>
-    <w:link w:val="Kopfzeile"/>
-    <w:uiPriority w:val="99"/>
-    <w:semiHidden/>
-    <w:rsid w:val="004619F2"/>
-  </w:style>
-  <w:style w:type="paragraph" w:styleId="Fuzeile">
-    <w:name w:val="footer"/>
-    <w:basedOn w:val="Standard"/>
-    <w:link w:val="FuzeileZchn"/>
+    <w:link w:val="KopfzeileZeichen"/>
     <w:uiPriority w:val="99"/>
     <w:unhideWhenUsed/>
     <w:rsid w:val="004619F2"/>
@@ -1038,9 +969,31 @@
       <w:spacing w:after="0" w:line="240" w:lineRule="auto"/>
     </w:pPr>
   </w:style>
-  <w:style w:type="character" w:customStyle="1" w:styleId="FuzeileZchn">
-    <w:name w:val="Fußzeile Zchn"/>
-    <w:basedOn w:val="Absatz-Standardschriftart"/>
+  <w:style w:type="character" w:customStyle="1" w:styleId="KopfzeileZeichen">
+    <w:name w:val="Kopfzeile Zeichen"/>
+    <w:basedOn w:val="Absatzstandardschriftart"/>
+    <w:link w:val="Kopfzeile"/>
+    <w:uiPriority w:val="99"/>
+    <w:rsid w:val="004619F2"/>
+  </w:style>
+  <w:style w:type="paragraph" w:styleId="Fuzeile">
+    <w:name w:val="footer"/>
+    <w:basedOn w:val="Standard"/>
+    <w:link w:val="FuzeileZeichen"/>
+    <w:uiPriority w:val="99"/>
+    <w:unhideWhenUsed/>
+    <w:rsid w:val="004619F2"/>
+    <w:pPr>
+      <w:tabs>
+        <w:tab w:val="center" w:pos="4536"/>
+        <w:tab w:val="right" w:pos="9072"/>
+      </w:tabs>
+      <w:spacing w:after="0" w:line="240" w:lineRule="auto"/>
+    </w:pPr>
+  </w:style>
+  <w:style w:type="character" w:customStyle="1" w:styleId="FuzeileZeichen">
+    <w:name w:val="Fußzeile Zeichen"/>
+    <w:basedOn w:val="Absatzstandardschriftart"/>
     <w:link w:val="Fuzeile"/>
     <w:uiPriority w:val="99"/>
     <w:rsid w:val="004619F2"/>
@@ -1048,7 +1001,7 @@
   <w:style w:type="paragraph" w:styleId="Sprechblasentext">
     <w:name w:val="Balloon Text"/>
     <w:basedOn w:val="Standard"/>
-    <w:link w:val="SprechblasentextZchn"/>
+    <w:link w:val="SprechblasentextZeichen"/>
     <w:uiPriority w:val="99"/>
     <w:semiHidden/>
     <w:unhideWhenUsed/>
@@ -1062,9 +1015,9 @@
       <w:szCs w:val="16"/>
     </w:rPr>
   </w:style>
-  <w:style w:type="character" w:customStyle="1" w:styleId="SprechblasentextZchn">
-    <w:name w:val="Sprechblasentext Zchn"/>
-    <w:basedOn w:val="Absatz-Standardschriftart"/>
+  <w:style w:type="character" w:customStyle="1" w:styleId="SprechblasentextZeichen">
+    <w:name w:val="Sprechblasentext Zeichen"/>
+    <w:basedOn w:val="Absatzstandardschriftart"/>
     <w:link w:val="Sprechblasentext"/>
     <w:uiPriority w:val="99"/>
     <w:semiHidden/>
@@ -1075,9 +1028,9 @@
       <w:szCs w:val="16"/>
     </w:rPr>
   </w:style>
-  <w:style w:type="character" w:styleId="Hyperlink">
+  <w:style w:type="character" w:styleId="Link">
     <w:name w:val="Hyperlink"/>
-    <w:basedOn w:val="Absatz-Standardschriftart"/>
+    <w:basedOn w:val="Absatzstandardschriftart"/>
     <w:uiPriority w:val="99"/>
     <w:unhideWhenUsed/>
     <w:rsid w:val="004619F2"/>
@@ -1090,7 +1043,7 @@
 </file>
 
 <file path=word/stylesWithEffects.xml><?xml version="1.0" encoding="utf-8"?>
-<w:styles xmlns:wpc="http://schemas.microsoft.com/office/word/2010/wordprocessingCanvas" xmlns:mc="http://schemas.openxmlformats.org/markup-compatibility/2006" xmlns:o="urn:schemas-microsoft-com:office:office" xmlns:r="http://schemas.openxmlformats.org/officeDocument/2006/relationships" xmlns:m="http://schemas.openxmlformats.org/officeDocument/2006/math" xmlns:v="urn:schemas-microsoft-com:vml" xmlns:wp14="http://schemas.microsoft.com/office/word/2010/wordprocessingDrawing" xmlns:wp="http://schemas.openxmlformats.org/drawingml/2006/wordprocessingDrawing" xmlns:w10="urn:schemas-microsoft-com:office:word" xmlns:w="http://schemas.openxmlformats.org/wordprocessingml/2006/main" xmlns:w14="http://schemas.microsoft.com/office/word/2010/wordml" xmlns:wpg="http://schemas.microsoft.com/office/word/2010/wordprocessingGroup" xmlns:wpi="http://schemas.microsoft.com/office/word/2010/wordprocessingInk" xmlns:wne="http://schemas.microsoft.com/office/word/2006/wordml" xmlns:wps="http://schemas.microsoft.com/office/word/2010/wordprocessingShape" mc:Ignorable="w14 wp14">
+<w:styles xmlns:wpc="http://schemas.microsoft.com/office/word/2010/wordprocessingCanvas" xmlns:mo="http://schemas.microsoft.com/office/mac/office/2008/main" xmlns:mc="http://schemas.openxmlformats.org/markup-compatibility/2006" xmlns:mv="urn:schemas-microsoft-com:mac:vml" xmlns:o="urn:schemas-microsoft-com:office:office" xmlns:r="http://schemas.openxmlformats.org/officeDocument/2006/relationships" xmlns:m="http://schemas.openxmlformats.org/officeDocument/2006/math" xmlns:v="urn:schemas-microsoft-com:vml" xmlns:wp14="http://schemas.microsoft.com/office/word/2010/wordprocessingDrawing" xmlns:wp="http://schemas.openxmlformats.org/drawingml/2006/wordprocessingDrawing" xmlns:w10="urn:schemas-microsoft-com:office:word" xmlns:w="http://schemas.openxmlformats.org/wordprocessingml/2006/main" xmlns:w14="http://schemas.microsoft.com/office/word/2010/wordml" xmlns:wpg="http://schemas.microsoft.com/office/word/2010/wordprocessingGroup" xmlns:wpi="http://schemas.microsoft.com/office/word/2010/wordprocessingInk" xmlns:wne="http://schemas.microsoft.com/office/word/2006/wordml" xmlns:wps="http://schemas.microsoft.com/office/word/2010/wordprocessingShape" mc:Ignorable="w14 wp14 mv">
   <w:docDefaults>
     <w:rPrDefault>
       <w:rPr>
@@ -1106,7 +1059,7 @@
       </w:pPr>
     </w:pPrDefault>
   </w:docDefaults>
-  <w:latentStyles w:defLockedState="0" w:defUIPriority="99" w:defSemiHidden="1" w:defUnhideWhenUsed="1" w:defQFormat="0" w:count="267">
+  <w:latentStyles w:defLockedState="0" w:defUIPriority="99" w:defSemiHidden="1" w:defUnhideWhenUsed="1" w:defQFormat="0" w:count="276">
     <w:lsdException w:name="Normal" w:semiHidden="0" w:uiPriority="0" w:unhideWhenUsed="0" w:qFormat="1"/>
     <w:lsdException w:name="heading 1" w:semiHidden="0" w:uiPriority="9" w:unhideWhenUsed="0" w:qFormat="1"/>
     <w:lsdException w:name="heading 2" w:uiPriority="9" w:qFormat="1"/>
@@ -1249,7 +1202,7 @@
     <w:name w:val="Normal"/>
     <w:qFormat/>
   </w:style>
-  <w:style w:type="character" w:default="1" w:styleId="Absatz-Standardschriftart">
+  <w:style w:type="character" w:default="1" w:styleId="Absatzstandardschriftart">
     <w:name w:val="Default Paragraph Font"/>
     <w:uiPriority w:val="1"/>
     <w:semiHidden/>

</xml_diff>

<commit_message>
forgot on place to change to Jenny at Quappen Anmeldeformular
</commit_message>
<xml_diff>
--- a/_documents/Quappen_Anmeldeformular_Word.docx
+++ b/_documents/Quappen_Anmeldeformular_Word.docx
@@ -12,8 +12,6 @@
           <w:szCs w:val="40"/>
         </w:rPr>
       </w:pPr>
-      <w:bookmarkStart w:id="0" w:name="_GoBack"/>
-      <w:bookmarkEnd w:id="0"/>
       <w:r>
         <w:rPr>
           <w:rFonts w:ascii="Comic Sans MS" w:hAnsi="Comic Sans MS"/>
@@ -506,21 +504,43 @@
         <w:rPr>
           <w:rFonts w:ascii="Comic Sans MS" w:hAnsi="Comic Sans MS"/>
         </w:rPr>
-        <w:t xml:space="preserve"> Christine </w:t>
+        <w:t xml:space="preserve"> </w:t>
       </w:r>
       <w:proofErr w:type="spellStart"/>
       <w:r>
         <w:rPr>
           <w:rFonts w:ascii="Comic Sans MS" w:hAnsi="Comic Sans MS"/>
         </w:rPr>
-        <w:t>Eibel</w:t>
+        <w:t>Evgeniya</w:t>
       </w:r>
       <w:proofErr w:type="spellEnd"/>
       <w:r>
         <w:rPr>
           <w:rFonts w:ascii="Comic Sans MS" w:hAnsi="Comic Sans MS"/>
         </w:rPr>
-        <w:t xml:space="preserve"> (s.u.) schicken.</w:t>
+        <w:t xml:space="preserve"> </w:t>
+      </w:r>
+      <w:proofErr w:type="spellStart"/>
+      <w:r>
+        <w:rPr>
+          <w:rFonts w:ascii="Comic Sans MS" w:hAnsi="Comic Sans MS"/>
+        </w:rPr>
+        <w:t>Zingher</w:t>
+      </w:r>
+      <w:proofErr w:type="spellEnd"/>
+      <w:r>
+        <w:rPr>
+          <w:rFonts w:ascii="Comic Sans MS" w:hAnsi="Comic Sans MS"/>
+        </w:rPr>
+        <w:t xml:space="preserve"> </w:t>
+      </w:r>
+      <w:bookmarkStart w:id="0" w:name="_GoBack"/>
+      <w:bookmarkEnd w:id="0"/>
+      <w:r>
+        <w:rPr>
+          <w:rFonts w:ascii="Comic Sans MS" w:hAnsi="Comic Sans MS"/>
+        </w:rPr>
+        <w:t>(s.u.) schicken.</w:t>
       </w:r>
     </w:p>
     <w:p>

</xml_diff>